<commit_message>
Static & Dynamic Angular Applications
</commit_message>
<xml_diff>
--- a/Syllabus/AngularJS @7.30PM.docx
+++ b/Syllabus/AngularJS @7.30PM.docx
@@ -3031,13 +3031,13 @@
               <w:jc w:val="center"/>
               <w:rPr>
                 <w:rFonts w:ascii="Calibri" w:eastAsia="Times New Roman" w:hAnsi="Calibri" w:cs="Calibri"/>
-                <w:color w:val="000000" w:themeColor="text1"/>
-              </w:rPr>
-            </w:pPr>
-            <w:r>
-              <w:rPr>
-                <w:rFonts w:ascii="Calibri" w:eastAsia="Times New Roman" w:hAnsi="Calibri" w:cs="Calibri"/>
-                <w:color w:val="000000" w:themeColor="text1"/>
+                <w:color w:val="00B050"/>
+              </w:rPr>
+            </w:pPr>
+            <w:r>
+              <w:rPr>
+                <w:rFonts w:ascii="Calibri" w:eastAsia="Times New Roman" w:hAnsi="Calibri" w:cs="Calibri"/>
+                <w:color w:val="00B050"/>
               </w:rPr>
               <w:t>14</w:t>
             </w:r>
@@ -3062,14 +3062,14 @@
               <w:jc w:val="center"/>
               <w:rPr>
                 <w:rFonts w:ascii="Calibri" w:eastAsia="Times New Roman" w:hAnsi="Calibri" w:cs="Calibri"/>
-                <w:color w:val="000000" w:themeColor="text1"/>
+                <w:color w:val="00B050"/>
               </w:rPr>
             </w:pPr>
             <w:proofErr w:type="spellStart"/>
             <w:r>
               <w:rPr>
                 <w:rFonts w:ascii="Calibri" w:eastAsia="Times New Roman" w:hAnsi="Calibri" w:cs="Calibri"/>
-                <w:color w:val="000000" w:themeColor="text1"/>
+                <w:color w:val="00B050"/>
               </w:rPr>
               <w:t>AngularJS</w:t>
             </w:r>
@@ -3077,7 +3077,7 @@
             <w:r>
               <w:rPr>
                 <w:rFonts w:ascii="Calibri" w:eastAsia="Times New Roman" w:hAnsi="Calibri" w:cs="Calibri"/>
-                <w:color w:val="000000" w:themeColor="text1"/>
+                <w:color w:val="00B050"/>
               </w:rPr>
               <w:t xml:space="preserve"> Storage</w:t>
             </w:r>
@@ -3101,13 +3101,13 @@
               <w:spacing w:after="0" w:line="240" w:lineRule="auto"/>
               <w:rPr>
                 <w:rFonts w:ascii="Calibri" w:eastAsia="Times New Roman" w:hAnsi="Calibri" w:cs="Calibri"/>
-                <w:color w:val="000000" w:themeColor="text1"/>
-              </w:rPr>
-            </w:pPr>
-            <w:r>
-              <w:rPr>
-                <w:rFonts w:ascii="Calibri" w:eastAsia="Times New Roman" w:hAnsi="Calibri" w:cs="Calibri"/>
-                <w:color w:val="000000" w:themeColor="text1"/>
+                <w:color w:val="00B050"/>
+              </w:rPr>
+            </w:pPr>
+            <w:r>
+              <w:rPr>
+                <w:rFonts w:ascii="Calibri" w:eastAsia="Times New Roman" w:hAnsi="Calibri" w:cs="Calibri"/>
+                <w:color w:val="00B050"/>
               </w:rPr>
               <w:t>1.$localStorage                                              2.$sessionStorage</w:t>
             </w:r>
@@ -3133,13 +3133,13 @@
               <w:jc w:val="center"/>
               <w:rPr>
                 <w:rFonts w:ascii="Calibri" w:eastAsia="Times New Roman" w:hAnsi="Calibri" w:cs="Calibri"/>
-                <w:color w:val="000000" w:themeColor="text1"/>
-              </w:rPr>
-            </w:pPr>
-            <w:r>
-              <w:rPr>
-                <w:rFonts w:ascii="Calibri" w:eastAsia="Times New Roman" w:hAnsi="Calibri" w:cs="Calibri"/>
-                <w:color w:val="000000" w:themeColor="text1"/>
+                <w:color w:val="00B050"/>
+              </w:rPr>
+            </w:pPr>
+            <w:r>
+              <w:rPr>
+                <w:rFonts w:ascii="Calibri" w:eastAsia="Times New Roman" w:hAnsi="Calibri" w:cs="Calibri"/>
+                <w:color w:val="00B050"/>
               </w:rPr>
               <w:t>2 hrs</w:t>
             </w:r>
@@ -3165,13 +3165,13 @@
               <w:jc w:val="center"/>
               <w:rPr>
                 <w:rFonts w:ascii="Calibri" w:eastAsia="Times New Roman" w:hAnsi="Calibri" w:cs="Calibri"/>
-                <w:color w:val="000000" w:themeColor="text1"/>
-              </w:rPr>
-            </w:pPr>
-            <w:r>
-              <w:rPr>
-                <w:rFonts w:ascii="Calibri" w:eastAsia="Times New Roman" w:hAnsi="Calibri" w:cs="Calibri"/>
-                <w:color w:val="000000" w:themeColor="text1"/>
+                <w:color w:val="00B050"/>
+              </w:rPr>
+            </w:pPr>
+            <w:r>
+              <w:rPr>
+                <w:rFonts w:ascii="Calibri" w:eastAsia="Times New Roman" w:hAnsi="Calibri" w:cs="Calibri"/>
+                <w:color w:val="00B050"/>
               </w:rPr>
               <w:t>1 day</w:t>
             </w:r>
@@ -3384,13 +3384,13 @@
               <w:jc w:val="center"/>
               <w:rPr>
                 <w:rFonts w:ascii="Calibri" w:eastAsia="Times New Roman" w:hAnsi="Calibri" w:cs="Calibri"/>
-                <w:color w:val="000000" w:themeColor="text1"/>
-              </w:rPr>
-            </w:pPr>
-            <w:r>
-              <w:rPr>
-                <w:rFonts w:ascii="Calibri" w:eastAsia="Times New Roman" w:hAnsi="Calibri" w:cs="Calibri"/>
-                <w:color w:val="000000" w:themeColor="text1"/>
+                <w:color w:val="00B050"/>
+              </w:rPr>
+            </w:pPr>
+            <w:r>
+              <w:rPr>
+                <w:rFonts w:ascii="Calibri" w:eastAsia="Times New Roman" w:hAnsi="Calibri" w:cs="Calibri"/>
+                <w:color w:val="00B050"/>
               </w:rPr>
               <w:t>16</w:t>
             </w:r>
@@ -3415,14 +3415,14 @@
               <w:jc w:val="center"/>
               <w:rPr>
                 <w:rFonts w:ascii="Calibri" w:eastAsia="Times New Roman" w:hAnsi="Calibri" w:cs="Calibri"/>
-                <w:color w:val="000000" w:themeColor="text1"/>
+                <w:color w:val="00B050"/>
               </w:rPr>
             </w:pPr>
             <w:proofErr w:type="spellStart"/>
             <w:r>
               <w:rPr>
                 <w:rFonts w:ascii="Calibri" w:eastAsia="Times New Roman" w:hAnsi="Calibri" w:cs="Calibri"/>
-                <w:color w:val="000000" w:themeColor="text1"/>
+                <w:color w:val="00B050"/>
               </w:rPr>
               <w:t>NodeJS</w:t>
             </w:r>
@@ -3447,13 +3447,13 @@
               <w:spacing w:after="0" w:line="240" w:lineRule="auto"/>
               <w:rPr>
                 <w:rFonts w:ascii="Calibri" w:eastAsia="Times New Roman" w:hAnsi="Calibri" w:cs="Calibri"/>
-                <w:color w:val="000000" w:themeColor="text1"/>
-              </w:rPr>
-            </w:pPr>
-            <w:r>
-              <w:rPr>
-                <w:rFonts w:ascii="Calibri" w:eastAsia="Times New Roman" w:hAnsi="Calibri" w:cs="Calibri"/>
-                <w:color w:val="000000" w:themeColor="text1"/>
+                <w:color w:val="00B050"/>
+              </w:rPr>
+            </w:pPr>
+            <w:r>
+              <w:rPr>
+                <w:rFonts w:ascii="Calibri" w:eastAsia="Times New Roman" w:hAnsi="Calibri" w:cs="Calibri"/>
+                <w:color w:val="00B050"/>
               </w:rPr>
               <w:t xml:space="preserve">Interacting With </w:t>
             </w:r>
@@ -3461,7 +3461,7 @@
             <w:r>
               <w:rPr>
                 <w:rFonts w:ascii="Calibri" w:eastAsia="Times New Roman" w:hAnsi="Calibri" w:cs="Calibri"/>
-                <w:color w:val="000000" w:themeColor="text1"/>
+                <w:color w:val="00B050"/>
               </w:rPr>
               <w:t>NodeJS</w:t>
             </w:r>

</xml_diff>